<commit_message>
Updating project release doc to fix a problem
Updating project release doc to fix a problem in the steps to run the docker images
</commit_message>
<xml_diff>
--- a/docs/Project-Release.docx
+++ b/docs/Project-Release.docx
@@ -1583,7 +1583,7 @@
         <w:rPr>
           <w:rFonts w:ascii="Arial" w:eastAsia="Arial" w:hAnsi="Arial" w:cs="Arial"/>
         </w:rPr>
-        <w:t xml:space="preserve">- </w:t>
+        <w:t xml:space="preserve">1. </w:t>
       </w:r>
       <w:r>
         <w:rPr>
@@ -1629,7 +1629,7 @@
         <w:rPr>
           <w:rFonts w:ascii="Arial" w:eastAsia="Arial" w:hAnsi="Arial" w:cs="Arial"/>
         </w:rPr>
-        <w:t xml:space="preserve">- </w:t>
+        <w:t xml:space="preserve">2. </w:t>
       </w:r>
       <w:r>
         <w:rPr>
@@ -1669,7 +1669,13 @@
         <w:rPr>
           <w:rFonts w:ascii="Arial" w:eastAsia="Arial" w:hAnsi="Arial" w:cs="Arial"/>
         </w:rPr>
-        <w:t>- Run “</w:t>
+        <w:t xml:space="preserve">3. </w:t>
+      </w:r>
+      <w:r>
+        <w:rPr>
+          <w:rFonts w:ascii="Arial" w:eastAsia="Arial" w:hAnsi="Arial" w:cs="Arial"/>
+        </w:rPr>
+        <w:t>Run “</w:t>
       </w:r>
       <w:r>
         <w:rPr>
@@ -1694,6 +1700,72 @@
     </w:p>
     <w:p>
       <w:pPr>
+        <w:ind w:left="720"/>
+        <w:rPr>
+          <w:rFonts w:ascii="Arial" w:eastAsia="Arial" w:hAnsi="Arial" w:cs="Arial"/>
+        </w:rPr>
+      </w:pPr>
+      <w:r>
+        <w:rPr>
+          <w:rFonts w:ascii="Arial" w:eastAsia="Arial" w:hAnsi="Arial" w:cs="Arial"/>
+        </w:rPr>
+        <w:t>4.</w:t>
+      </w:r>
+    </w:p>
+    <w:p>
+      <w:pPr>
+        <w:ind w:left="1440"/>
+        <w:rPr>
+          <w:rFonts w:ascii="Arial" w:eastAsia="Arial" w:hAnsi="Arial" w:cs="Arial"/>
+        </w:rPr>
+      </w:pPr>
+      <w:r>
+        <w:rPr>
+          <w:rFonts w:ascii="Arial" w:eastAsia="Arial" w:hAnsi="Arial" w:cs="Arial"/>
+        </w:rPr>
+        <w:t>a.</w:t>
+      </w:r>
+      <w:r>
+        <w:rPr>
+          <w:rFonts w:ascii="Arial" w:eastAsia="Arial" w:hAnsi="Arial" w:cs="Arial"/>
+        </w:rPr>
+        <w:t xml:space="preserve"> Run “</w:t>
+      </w:r>
+      <w:r>
+        <w:rPr>
+          <w:rFonts w:ascii="Arial" w:eastAsia="Arial" w:hAnsi="Arial" w:cs="Arial"/>
+        </w:rPr>
+        <w:t xml:space="preserve">docker-compose up </w:t>
+      </w:r>
+      <w:r>
+        <w:rPr>
+          <w:rFonts w:ascii="Arial" w:eastAsia="Arial" w:hAnsi="Arial" w:cs="Arial"/>
+        </w:rPr>
+        <w:t>--build –d"</w:t>
+      </w:r>
+      <w:r>
+        <w:rPr>
+          <w:rFonts w:ascii="Arial" w:eastAsia="Arial" w:hAnsi="Arial" w:cs="Arial"/>
+        </w:rPr>
+        <w:t xml:space="preserve"> (This command should work on Windows but doesn’t work on MAC)</w:t>
+      </w:r>
+    </w:p>
+    <w:p>
+      <w:pPr>
+        <w:ind w:left="1440"/>
+        <w:rPr>
+          <w:rFonts w:ascii="Arial" w:eastAsia="Arial" w:hAnsi="Arial" w:cs="Arial"/>
+        </w:rPr>
+      </w:pPr>
+      <w:r>
+        <w:rPr>
+          <w:rFonts w:ascii="Arial" w:eastAsia="Arial" w:hAnsi="Arial" w:cs="Arial"/>
+        </w:rPr>
+        <w:t>b. Run “docker-compose up” (This command works on MAC and should be the catch-all if step 4.a. causes issues)</w:t>
+      </w:r>
+    </w:p>
+    <w:p>
+      <w:pPr>
         <w:rPr>
           <w:rFonts w:ascii="Arial" w:eastAsia="Arial" w:hAnsi="Arial" w:cs="Arial"/>
         </w:rPr>
@@ -1705,49 +1777,7 @@
         <w:rPr>
           <w:rFonts w:ascii="Arial" w:eastAsia="Arial" w:hAnsi="Arial" w:cs="Arial"/>
         </w:rPr>
-        <w:t>- Run “</w:t>
-      </w:r>
-      <w:r>
-        <w:rPr>
-          <w:rFonts w:ascii="Arial" w:eastAsia="Arial" w:hAnsi="Arial" w:cs="Arial"/>
-        </w:rPr>
-        <w:t xml:space="preserve">docker-compose up </w:t>
-      </w:r>
-      <w:r>
-        <w:rPr>
-          <w:rFonts w:ascii="Arial" w:eastAsia="Arial" w:hAnsi="Arial" w:cs="Arial"/>
-        </w:rPr>
-        <w:t>--build –</w:t>
-      </w:r>
-      <w:proofErr w:type="gramStart"/>
-      <w:r>
-        <w:rPr>
-          <w:rFonts w:ascii="Arial" w:eastAsia="Arial" w:hAnsi="Arial" w:cs="Arial"/>
-        </w:rPr>
-        <w:t>d</w:t>
-      </w:r>
-      <w:proofErr w:type="gramEnd"/>
-      <w:r>
-        <w:rPr>
-          <w:rFonts w:ascii="Arial" w:eastAsia="Arial" w:hAnsi="Arial" w:cs="Arial"/>
-        </w:rPr>
-        <w:t>"</w:t>
-      </w:r>
-    </w:p>
-    <w:p>
-      <w:pPr>
-        <w:rPr>
-          <w:rFonts w:ascii="Arial" w:eastAsia="Arial" w:hAnsi="Arial" w:cs="Arial"/>
-        </w:rPr>
-      </w:pPr>
-      <w:r>
-        <w:tab/>
-      </w:r>
-      <w:r>
-        <w:rPr>
-          <w:rFonts w:ascii="Arial" w:eastAsia="Arial" w:hAnsi="Arial" w:cs="Arial"/>
-        </w:rPr>
-        <w:t xml:space="preserve">- </w:t>
+        <w:t xml:space="preserve">5. </w:t>
       </w:r>
       <w:r>
         <w:rPr>
@@ -2268,7 +2298,15 @@
             <w:rStyle w:val="Hyperlink"/>
             <w:rFonts w:ascii="Arial" w:eastAsia="Arial" w:hAnsi="Arial" w:cs="Arial"/>
           </w:rPr>
-          <w:t>As a logged-in user, I want to be able to make changes to my service offering so that my services offered are up to date</w:t>
+          <w:t xml:space="preserve">As a logged-in user, I want to be able to make changes to my </w:t>
+        </w:r>
+        <w:r>
+          <w:rPr>
+            <w:rStyle w:val="Hyperlink"/>
+            <w:rFonts w:ascii="Arial" w:eastAsia="Arial" w:hAnsi="Arial" w:cs="Arial"/>
+          </w:rPr>
+          <w:lastRenderedPageBreak/>
+          <w:t>service offering so that my services offered are up to date</w:t>
         </w:r>
       </w:hyperlink>
       <w:r>
@@ -2825,6 +2863,7 @@
           <w:b/>
           <w:bCs/>
         </w:rPr>
+        <w:lastRenderedPageBreak/>
         <w:t>2. Post</w:t>
       </w:r>
     </w:p>
@@ -2917,7 +2956,6 @@
         <w:rPr>
           <w:rFonts w:ascii="Arial" w:eastAsia="Arial" w:hAnsi="Arial" w:cs="Arial"/>
         </w:rPr>
-        <w:lastRenderedPageBreak/>
         <w:t>Click on ‘Create New’</w:t>
       </w:r>
     </w:p>
@@ -3353,6 +3391,7 @@
         <w:rPr>
           <w:rFonts w:ascii="Arial" w:eastAsia="Arial" w:hAnsi="Arial" w:cs="Arial"/>
         </w:rPr>
+        <w:lastRenderedPageBreak/>
         <w:t>Then to view the contents of another page you need to click on either the &gt; button to go up one page or the &lt; button to go down one page.</w:t>
       </w:r>
     </w:p>
@@ -3388,7 +3427,6 @@
           <w:b/>
           <w:bCs/>
         </w:rPr>
-        <w:lastRenderedPageBreak/>
         <w:t>4. Review</w:t>
       </w:r>
     </w:p>
@@ -3940,7 +3978,6 @@
           <w:sz w:val="28"/>
           <w:szCs w:val="28"/>
         </w:rPr>
-        <w:lastRenderedPageBreak/>
         <w:t>Infrastructure</w:t>
       </w:r>
     </w:p>
@@ -4158,7 +4195,14 @@
         <w:rPr>
           <w:rFonts w:ascii="Arial" w:eastAsia="Arial" w:hAnsi="Arial" w:cs="Arial"/>
         </w:rPr>
-        <w:t xml:space="preserve">: Node.js, paired with Express, proved to be the ideal combination for our backend, especially considering that our frontend is written in JavaScript and heavily involves JSON handling. Node.js was well-suited for our backend as it seamlessly aligns with JavaScript, while Express, being the de facto standard server framework for Node.js, provided us with a straightforward platform to build our </w:t>
+        <w:t xml:space="preserve">: Node.js, paired with Express, proved to be the ideal combination for our backend, especially considering that our frontend is written in JavaScript and heavily involves JSON handling. Node.js was well-suited for our </w:t>
+      </w:r>
+      <w:r>
+        <w:rPr>
+          <w:rFonts w:ascii="Arial" w:eastAsia="Arial" w:hAnsi="Arial" w:cs="Arial"/>
+        </w:rPr>
+        <w:lastRenderedPageBreak/>
+        <w:t xml:space="preserve">backend as it seamlessly aligns with JavaScript, while Express, being the de facto standard server framework for Node.js, provided us with a straightforward platform to build our </w:t>
       </w:r>
       <w:r>
         <w:rPr>
@@ -4762,7 +4806,6 @@
         <w:rPr>
           <w:rFonts w:ascii="Arial" w:eastAsia="Arial" w:hAnsi="Arial" w:cs="Arial"/>
         </w:rPr>
-        <w:lastRenderedPageBreak/>
         <w:t>- CI Client</w:t>
       </w:r>
     </w:p>
@@ -4922,7 +4965,6 @@
         <w:rPr>
           <w:rFonts w:ascii="Arial" w:eastAsia="Arial" w:hAnsi="Arial" w:cs="Arial"/>
         </w:rPr>
-        <w:lastRenderedPageBreak/>
         <w:t>- CI Server</w:t>
       </w:r>
     </w:p>
@@ -5108,7 +5150,6 @@
         <w:rPr>
           <w:rFonts w:ascii="Arial" w:eastAsia="Arial" w:hAnsi="Arial" w:cs="Arial"/>
         </w:rPr>
-        <w:lastRenderedPageBreak/>
         <w:t>- CD pipeline</w:t>
       </w:r>
     </w:p>
@@ -5388,7 +5429,6 @@
         <w:rPr>
           <w:rFonts w:ascii="Arial" w:eastAsia="Arial" w:hAnsi="Arial" w:cs="Arial"/>
         </w:rPr>
-        <w:lastRenderedPageBreak/>
         <w:t xml:space="preserve">List the </w:t>
       </w:r>
       <w:r>
@@ -6627,7 +6667,6 @@
           <w:sz w:val="28"/>
           <w:szCs w:val="28"/>
         </w:rPr>
-        <w:lastRenderedPageBreak/>
         <w:t>Regression testing</w:t>
       </w:r>
     </w:p>
@@ -6792,7 +6831,7 @@
         </w:rPr>
         <w:lastRenderedPageBreak/>
         <w:drawing>
-          <wp:inline distT="0" distB="0" distL="0" distR="0" wp14:anchorId="5687C13A" wp14:editId="0B6E04F6">
+          <wp:inline distT="0" distB="0" distL="0" distR="0" wp14:anchorId="5687C13A" wp14:editId="2CCFBB9F">
             <wp:extent cx="5019080" cy="5655301"/>
             <wp:effectExtent l="0" t="0" r="0" b="0"/>
             <wp:docPr id="1121828269" name="Picture 1121828269"/>
@@ -7025,7 +7064,7 @@
         </w:rPr>
         <w:lastRenderedPageBreak/>
         <w:drawing>
-          <wp:inline distT="0" distB="0" distL="0" distR="0" wp14:anchorId="70F5F237" wp14:editId="4C5246AC">
+          <wp:inline distT="0" distB="0" distL="0" distR="0" wp14:anchorId="70F5F237" wp14:editId="4CF9F8EF">
             <wp:extent cx="5832451" cy="4848225"/>
             <wp:effectExtent l="0" t="0" r="0" b="0"/>
             <wp:docPr id="165813799" name="Picture 165813799"/>

</xml_diff>